<commit_message>
added sources + additional write up
</commit_message>
<xml_diff>
--- a/Assignment 3 Write Up.docx
+++ b/Assignment 3 Write Up.docx
@@ -8,6 +8,26 @@
           <w:rFonts w:ascii="Times New Roman" w:hAnsi="Times New Roman" w:cs="Times New Roman"/>
         </w:rPr>
       </w:pPr>
+      <w:r>
+        <w:rPr>
+          <w:rFonts w:ascii="Times New Roman" w:hAnsi="Times New Roman" w:cs="Times New Roman"/>
+        </w:rPr>
+        <w:t>SDA250 Assignment 3</w:t>
+      </w:r>
+    </w:p>
+    <w:p>
+      <w:pPr>
+        <w:rPr>
+          <w:rFonts w:ascii="Times New Roman" w:hAnsi="Times New Roman" w:cs="Times New Roman"/>
+        </w:rPr>
+      </w:pPr>
+    </w:p>
+    <w:p>
+      <w:pPr>
+        <w:rPr>
+          <w:rFonts w:ascii="Times New Roman" w:hAnsi="Times New Roman" w:cs="Times New Roman"/>
+        </w:rPr>
+      </w:pPr>
       <w:proofErr w:type="gramStart"/>
       <w:r>
         <w:rPr>
@@ -38,7 +58,7 @@
         <w:rPr>
           <w:rFonts w:ascii="Times New Roman" w:hAnsi="Times New Roman" w:cs="Times New Roman"/>
         </w:rPr>
-        <w:t xml:space="preserve"> COVID-19 in America. We used a data set of approximately 10,000 tweets that were tagged with sentiment and we're on the topic of COVID-19. Our sentiment analysis tagger found that the overall sentiment of our tweets</w:t>
+        <w:t xml:space="preserve"> COVID-19 in America. We used a data set of approximately 10,000 tweets that were tagged with sentiment and were on the topic of COVID-19. Our sentiment analysis tagger found that the overall sentiment of our tweets</w:t>
       </w:r>
       <w:r>
         <w:rPr>
@@ -179,6 +199,402 @@
           <w:rFonts w:ascii="Times New Roman" w:hAnsi="Times New Roman" w:cs="Times New Roman"/>
         </w:rPr>
         <w:t xml:space="preserve"> as vaccinations were rolled out. It is also important to consider that people usually take to social media when they have strong emotions (either positive of negative), as such, it is likely that poll data could provide a more enhanced picture of what the general population is thinking who may not have incredibly strong feelings about it or be a vocal person in general. With all this considered, we can infer from the polling data and our sentiment analysis, people have a slightly positive sentiment towards COVID-19 in the sense that there is hope that the pandemic will one day end or that life will return to some degree of normalcy. </w:t>
+      </w:r>
+    </w:p>
+    <w:p>
+      <w:pPr>
+        <w:rPr>
+          <w:rFonts w:ascii="Times New Roman" w:hAnsi="Times New Roman" w:cs="Times New Roman"/>
+        </w:rPr>
+      </w:pPr>
+    </w:p>
+    <w:p>
+      <w:pPr>
+        <w:rPr>
+          <w:rFonts w:ascii="Times New Roman" w:hAnsi="Times New Roman" w:cs="Times New Roman"/>
+        </w:rPr>
+      </w:pPr>
+      <w:r>
+        <w:rPr>
+          <w:rFonts w:ascii="Times New Roman" w:hAnsi="Times New Roman" w:cs="Times New Roman"/>
+        </w:rPr>
+        <w:t xml:space="preserve">Using the classifier model that we had trained in Assignment </w:t>
+      </w:r>
+      <w:r>
+        <w:rPr>
+          <w:rFonts w:ascii="Times New Roman" w:hAnsi="Times New Roman" w:cs="Times New Roman"/>
+        </w:rPr>
+        <w:t>2, we</w:t>
+      </w:r>
+      <w:r>
+        <w:rPr>
+          <w:rFonts w:ascii="Times New Roman" w:hAnsi="Times New Roman" w:cs="Times New Roman"/>
+        </w:rPr>
+        <w:t xml:space="preserve"> utilized</w:t>
+      </w:r>
+      <w:r>
+        <w:rPr>
+          <w:rFonts w:ascii="Times New Roman" w:hAnsi="Times New Roman" w:cs="Times New Roman"/>
+        </w:rPr>
+        <w:t xml:space="preserve"> NLTK functions </w:t>
+      </w:r>
+      <w:r>
+        <w:rPr>
+          <w:rFonts w:ascii="Times New Roman" w:hAnsi="Times New Roman" w:cs="Times New Roman"/>
+        </w:rPr>
+        <w:t>like</w:t>
+      </w:r>
+      <w:r>
+        <w:rPr>
+          <w:rFonts w:ascii="Times New Roman" w:hAnsi="Times New Roman" w:cs="Times New Roman"/>
+        </w:rPr>
+        <w:t xml:space="preserve"> </w:t>
+      </w:r>
+      <w:proofErr w:type="spellStart"/>
+      <w:r>
+        <w:rPr>
+          <w:rFonts w:ascii="Times New Roman" w:hAnsi="Times New Roman" w:cs="Times New Roman"/>
+        </w:rPr>
+        <w:t>punkt</w:t>
+      </w:r>
+      <w:proofErr w:type="spellEnd"/>
+      <w:r>
+        <w:rPr>
+          <w:rFonts w:ascii="Times New Roman" w:hAnsi="Times New Roman" w:cs="Times New Roman"/>
+        </w:rPr>
+        <w:t xml:space="preserve">, wordnet, taggers, and word </w:t>
+      </w:r>
+      <w:proofErr w:type="spellStart"/>
+      <w:r>
+        <w:rPr>
+          <w:rFonts w:ascii="Times New Roman" w:hAnsi="Times New Roman" w:cs="Times New Roman"/>
+        </w:rPr>
+        <w:t>lemmatizers</w:t>
+      </w:r>
+      <w:proofErr w:type="spellEnd"/>
+      <w:r>
+        <w:rPr>
+          <w:rFonts w:ascii="Times New Roman" w:hAnsi="Times New Roman" w:cs="Times New Roman"/>
+        </w:rPr>
+        <w:t xml:space="preserve"> to import</w:t>
+      </w:r>
+      <w:r>
+        <w:rPr>
+          <w:rFonts w:ascii="Times New Roman" w:hAnsi="Times New Roman" w:cs="Times New Roman"/>
+        </w:rPr>
+        <w:t xml:space="preserve">, separate and tag, and clean </w:t>
+      </w:r>
+      <w:r>
+        <w:rPr>
+          <w:rFonts w:ascii="Times New Roman" w:hAnsi="Times New Roman" w:cs="Times New Roman"/>
+        </w:rPr>
+        <w:t xml:space="preserve">twitter sample data from NLTK. </w:t>
+      </w:r>
+      <w:r>
+        <w:rPr>
+          <w:rFonts w:ascii="Times New Roman" w:hAnsi="Times New Roman" w:cs="Times New Roman"/>
+        </w:rPr>
+        <w:t xml:space="preserve">Once the tweets were tokenized and provided a positive/negative tag, the model analyzed the overall tweet labelled it one or the other. </w:t>
+      </w:r>
+    </w:p>
+    <w:p>
+      <w:pPr>
+        <w:rPr>
+          <w:rFonts w:ascii="Times New Roman" w:hAnsi="Times New Roman" w:cs="Times New Roman"/>
+        </w:rPr>
+      </w:pPr>
+    </w:p>
+    <w:p>
+      <w:pPr>
+        <w:rPr>
+          <w:rFonts w:ascii="Times New Roman" w:hAnsi="Times New Roman" w:cs="Times New Roman"/>
+          <w:u w:val="single"/>
+        </w:rPr>
+      </w:pPr>
+      <w:r>
+        <w:rPr>
+          <w:rFonts w:ascii="Times New Roman" w:hAnsi="Times New Roman" w:cs="Times New Roman"/>
+          <w:u w:val="single"/>
+        </w:rPr>
+        <w:t xml:space="preserve">References: </w:t>
+      </w:r>
+    </w:p>
+    <w:p>
+      <w:pPr>
+        <w:rPr>
+          <w:rFonts w:ascii="Times New Roman" w:hAnsi="Times New Roman" w:cs="Times New Roman"/>
+        </w:rPr>
+      </w:pPr>
+    </w:p>
+    <w:p>
+      <w:pPr>
+        <w:rPr>
+          <w:rFonts w:ascii="Times New Roman" w:hAnsi="Times New Roman" w:cs="Times New Roman"/>
+        </w:rPr>
+      </w:pPr>
+      <w:proofErr w:type="spellStart"/>
+      <w:r>
+        <w:rPr>
+          <w:rFonts w:ascii="Times New Roman" w:hAnsi="Times New Roman" w:cs="Times New Roman"/>
+        </w:rPr>
+        <w:t>Daityari</w:t>
+      </w:r>
+      <w:proofErr w:type="spellEnd"/>
+      <w:r>
+        <w:rPr>
+          <w:rFonts w:ascii="Times New Roman" w:hAnsi="Times New Roman" w:cs="Times New Roman"/>
+        </w:rPr>
+        <w:t xml:space="preserve">, S. (2019, September 26). How to perform sentiment analysis in Python 3 using the natural language toolkit (NLTK). </w:t>
+      </w:r>
+      <w:proofErr w:type="spellStart"/>
+      <w:r>
+        <w:rPr>
+          <w:rFonts w:ascii="Times New Roman" w:hAnsi="Times New Roman" w:cs="Times New Roman"/>
+        </w:rPr>
+        <w:t>DigitalOcean</w:t>
+      </w:r>
+      <w:proofErr w:type="spellEnd"/>
+      <w:r>
+        <w:rPr>
+          <w:rFonts w:ascii="Times New Roman" w:hAnsi="Times New Roman" w:cs="Times New Roman"/>
+        </w:rPr>
+        <w:t>. https://www.digitalocean.com/community/tutorials/how-to-perform-sentiment-analysis-in-python-3-using-the-natural-language-toolkit-nltk</w:t>
+      </w:r>
+    </w:p>
+    <w:p>
+      <w:pPr>
+        <w:rPr>
+          <w:rFonts w:ascii="Times New Roman" w:hAnsi="Times New Roman" w:cs="Times New Roman"/>
+        </w:rPr>
+      </w:pPr>
+    </w:p>
+    <w:p>
+      <w:pPr>
+        <w:rPr>
+          <w:rFonts w:ascii="Times New Roman" w:hAnsi="Times New Roman" w:cs="Times New Roman"/>
+        </w:rPr>
+      </w:pPr>
+      <w:r>
+        <w:rPr>
+          <w:rFonts w:ascii="Times New Roman" w:hAnsi="Times New Roman" w:cs="Times New Roman"/>
+        </w:rPr>
+        <w:t xml:space="preserve">How To Perform Sentiment Analysis in Python 3 Using the Natural Language Toolkit (NLTK) | </w:t>
+      </w:r>
+      <w:proofErr w:type="spellStart"/>
+      <w:r>
+        <w:rPr>
+          <w:rFonts w:ascii="Times New Roman" w:hAnsi="Times New Roman" w:cs="Times New Roman"/>
+        </w:rPr>
+        <w:t>DigitalOcean</w:t>
+      </w:r>
+      <w:proofErr w:type="spellEnd"/>
+      <w:r>
+        <w:rPr>
+          <w:rFonts w:ascii="Times New Roman" w:hAnsi="Times New Roman" w:cs="Times New Roman"/>
+        </w:rPr>
+        <w:t>. (n.d.). Retrieved March 10, 2022, from https://www.digitalocean.com/community/tutorials/how-to-perform-sentiment-analysis-in-python-3-using-the-natural-language-toolkit-nltk</w:t>
+      </w:r>
+    </w:p>
+    <w:p>
+      <w:pPr>
+        <w:rPr>
+          <w:rFonts w:ascii="Times New Roman" w:hAnsi="Times New Roman" w:cs="Times New Roman"/>
+        </w:rPr>
+      </w:pPr>
+    </w:p>
+    <w:p>
+      <w:pPr>
+        <w:rPr>
+          <w:rFonts w:ascii="Times New Roman" w:hAnsi="Times New Roman" w:cs="Times New Roman"/>
+        </w:rPr>
+      </w:pPr>
+      <w:r>
+        <w:rPr>
+          <w:rFonts w:ascii="Times New Roman" w:hAnsi="Times New Roman" w:cs="Times New Roman"/>
+        </w:rPr>
+        <w:lastRenderedPageBreak/>
+        <w:t xml:space="preserve">Morning Consult &amp; New York Times (2022, January 14-16). National Tracking Poll. Morning Consult. </w:t>
+      </w:r>
+      <w:r>
+        <w:rPr>
+          <w:rFonts w:ascii="Times New Roman" w:hAnsi="Times New Roman" w:cs="Times New Roman"/>
+        </w:rPr>
+        <w:t>https://assets.morningconsult.com/wp-uploads/2022/01/24150429/2201068_topline_PARTNERSHIP_COVID_SURVEY_Adults_v1_SH-1.pdf</w:t>
+      </w:r>
+    </w:p>
+    <w:p>
+      <w:pPr>
+        <w:rPr>
+          <w:rFonts w:ascii="Times New Roman" w:hAnsi="Times New Roman" w:cs="Times New Roman"/>
+        </w:rPr>
+      </w:pPr>
+    </w:p>
+    <w:p>
+      <w:pPr>
+        <w:rPr>
+          <w:rFonts w:ascii="Times New Roman" w:hAnsi="Times New Roman" w:cs="Times New Roman"/>
+        </w:rPr>
+      </w:pPr>
+      <w:proofErr w:type="spellStart"/>
+      <w:r>
+        <w:rPr>
+          <w:rFonts w:ascii="Times New Roman" w:hAnsi="Times New Roman" w:cs="Times New Roman"/>
+        </w:rPr>
+        <w:t>Preda</w:t>
+      </w:r>
+      <w:proofErr w:type="spellEnd"/>
+      <w:r>
+        <w:rPr>
+          <w:rFonts w:ascii="Times New Roman" w:hAnsi="Times New Roman" w:cs="Times New Roman"/>
+        </w:rPr>
+        <w:t xml:space="preserve">, G. (2021). </w:t>
+      </w:r>
+      <w:r>
+        <w:rPr>
+          <w:rFonts w:ascii="Times New Roman" w:hAnsi="Times New Roman" w:cs="Times New Roman"/>
+        </w:rPr>
+        <w:t xml:space="preserve">COVID-19 All Vaccine Tweets </w:t>
+      </w:r>
+      <w:r>
+        <w:rPr>
+          <w:rFonts w:ascii="Times New Roman" w:hAnsi="Times New Roman" w:cs="Times New Roman"/>
+        </w:rPr>
+        <w:t>[Data set]. Kaggle.</w:t>
+      </w:r>
+      <w:r>
+        <w:rPr>
+          <w:rFonts w:ascii="Times New Roman" w:hAnsi="Times New Roman" w:cs="Times New Roman"/>
+        </w:rPr>
+        <w:t xml:space="preserve"> </w:t>
+      </w:r>
+      <w:r>
+        <w:rPr>
+          <w:rFonts w:ascii="Times New Roman" w:hAnsi="Times New Roman" w:cs="Times New Roman"/>
+        </w:rPr>
+        <w:t>https://www.kaggle.com/datasets/gpreda/all-covid19-vaccines-tweets</w:t>
+      </w:r>
+    </w:p>
+    <w:p>
+      <w:pPr>
+        <w:rPr>
+          <w:rFonts w:ascii="Times New Roman" w:hAnsi="Times New Roman" w:cs="Times New Roman"/>
+        </w:rPr>
+      </w:pPr>
+    </w:p>
+    <w:p>
+      <w:pPr>
+        <w:rPr>
+          <w:rFonts w:ascii="Times New Roman" w:hAnsi="Times New Roman" w:cs="Times New Roman"/>
+        </w:rPr>
+      </w:pPr>
+      <w:proofErr w:type="spellStart"/>
+      <w:r>
+        <w:rPr>
+          <w:rFonts w:ascii="Times New Roman" w:hAnsi="Times New Roman" w:cs="Times New Roman"/>
+        </w:rPr>
+        <w:t>Preda</w:t>
+      </w:r>
+      <w:proofErr w:type="spellEnd"/>
+      <w:r>
+        <w:rPr>
+          <w:rFonts w:ascii="Times New Roman" w:hAnsi="Times New Roman" w:cs="Times New Roman"/>
+        </w:rPr>
+        <w:t xml:space="preserve">, G. (2021). Covid-19 Vaccine Tweets with Sentiment Annotation [Data set]. Kaggle. </w:t>
+      </w:r>
+      <w:hyperlink r:id="rId4" w:history="1">
+        <w:r>
+          <w:rPr>
+            <w:rStyle w:val="Hyperlink"/>
+            <w:rFonts w:ascii="Times New Roman" w:hAnsi="Times New Roman" w:cs="Times New Roman"/>
+          </w:rPr>
+          <w:t>https://www.kaggle.com/datasciencetool/covid19-vaccine-tweets-with-sentiment-annotation/metadata</w:t>
+        </w:r>
+      </w:hyperlink>
+    </w:p>
+    <w:p>
+      <w:pPr>
+        <w:rPr>
+          <w:rFonts w:ascii="Times New Roman" w:hAnsi="Times New Roman" w:cs="Times New Roman"/>
+        </w:rPr>
+      </w:pPr>
+    </w:p>
+    <w:p>
+      <w:pPr>
+        <w:rPr>
+          <w:rFonts w:ascii="Times New Roman" w:hAnsi="Times New Roman" w:cs="Times New Roman"/>
+        </w:rPr>
+      </w:pPr>
+      <w:r>
+        <w:rPr>
+          <w:rFonts w:ascii="Times New Roman" w:hAnsi="Times New Roman" w:cs="Times New Roman"/>
+        </w:rPr>
+        <w:t>SDA250 Lab 3 Code (Text Retrieve Function)</w:t>
+      </w:r>
+    </w:p>
+    <w:p>
+      <w:pPr>
+        <w:rPr>
+          <w:rFonts w:ascii="Times New Roman" w:hAnsi="Times New Roman" w:cs="Times New Roman"/>
+        </w:rPr>
+      </w:pPr>
+    </w:p>
+    <w:p>
+      <w:pPr>
+        <w:rPr>
+          <w:rFonts w:ascii="Times New Roman" w:hAnsi="Times New Roman" w:cs="Times New Roman"/>
+        </w:rPr>
+      </w:pPr>
+      <w:proofErr w:type="spellStart"/>
+      <w:r>
+        <w:rPr>
+          <w:rFonts w:ascii="Times New Roman" w:hAnsi="Times New Roman" w:cs="Times New Roman"/>
+        </w:rPr>
+        <w:t>Yazanshannak</w:t>
+      </w:r>
+      <w:proofErr w:type="spellEnd"/>
+      <w:r>
+        <w:rPr>
+          <w:rFonts w:ascii="Times New Roman" w:hAnsi="Times New Roman" w:cs="Times New Roman"/>
+        </w:rPr>
+        <w:t xml:space="preserve"> and </w:t>
+      </w:r>
+      <w:proofErr w:type="spellStart"/>
+      <w:r>
+        <w:rPr>
+          <w:rFonts w:ascii="Times New Roman" w:hAnsi="Times New Roman" w:cs="Times New Roman"/>
+        </w:rPr>
+        <w:t>Shurrab</w:t>
+      </w:r>
+      <w:proofErr w:type="spellEnd"/>
+      <w:r>
+        <w:rPr>
+          <w:rFonts w:ascii="Times New Roman" w:hAnsi="Times New Roman" w:cs="Times New Roman"/>
+        </w:rPr>
+        <w:t>, S</w:t>
+      </w:r>
+      <w:r>
+        <w:rPr>
+          <w:rFonts w:ascii="Times New Roman" w:hAnsi="Times New Roman" w:cs="Times New Roman"/>
+        </w:rPr>
+        <w:t xml:space="preserve">. (2021). </w:t>
+      </w:r>
+      <w:r>
+        <w:rPr>
+          <w:rFonts w:ascii="Times New Roman" w:hAnsi="Times New Roman" w:cs="Times New Roman"/>
+        </w:rPr>
+        <w:t>US Covid Tweets</w:t>
+      </w:r>
+      <w:r>
+        <w:rPr>
+          <w:rFonts w:ascii="Times New Roman" w:hAnsi="Times New Roman" w:cs="Times New Roman"/>
+        </w:rPr>
+        <w:t xml:space="preserve"> [Data set]. Kaggle. </w:t>
+      </w:r>
+      <w:r>
+        <w:rPr>
+          <w:rFonts w:ascii="Times New Roman" w:hAnsi="Times New Roman" w:cs="Times New Roman"/>
+        </w:rPr>
+        <w:t>https://www.kaggle.com/datasets/yazanshannak/us-covid-tweets</w:t>
       </w:r>
     </w:p>
     <w:sectPr>
@@ -613,6 +1029,29 @@
     <w:semiHidden/>
     <w:unhideWhenUsed/>
   </w:style>
+  <w:style w:type="character" w:styleId="Hyperlink">
+    <w:name w:val="Hyperlink"/>
+    <w:basedOn w:val="DefaultParagraphFont"/>
+    <w:uiPriority w:val="99"/>
+    <w:unhideWhenUsed/>
+    <w:rsid w:val="00DD1514"/>
+    <w:rPr>
+      <w:color w:val="0563C1" w:themeColor="hyperlink"/>
+      <w:u w:val="single"/>
+    </w:rPr>
+  </w:style>
+  <w:style w:type="character" w:styleId="UnresolvedMention">
+    <w:name w:val="Unresolved Mention"/>
+    <w:basedOn w:val="DefaultParagraphFont"/>
+    <w:uiPriority w:val="99"/>
+    <w:semiHidden/>
+    <w:unhideWhenUsed/>
+    <w:rsid w:val="00DD1514"/>
+    <w:rPr>
+      <w:color w:val="605E5C"/>
+      <w:shd w:val="clear" w:color="auto" w:fill="E1DFDD"/>
+    </w:rPr>
+  </w:style>
 </w:styles>
 </file>
 

</xml_diff>